<commit_message>
update Demo Button Follow&Unfollow
</commit_message>
<xml_diff>
--- a/hoan/Follow Function/Follow Function.docx
+++ b/hoan/Follow Function/Follow Function.docx
@@ -2926,6 +2926,249 @@
           <w:ilvl w:val="0"/>
           <w:numId w:val="1"/>
         </w:numPr>
+      </w:pPr>
+      <w:r>
+        <w:t>Button Follow</w:t>
+      </w:r>
+    </w:p>
+    <w:p>
+      <w:pPr>
+        <w:pStyle w:val="ListParagraph"/>
+        <w:numPr>
+          <w:ilvl w:val="1"/>
+          <w:numId w:val="1"/>
+        </w:numPr>
+        <w:shd w:val="clear" w:color="auto" w:fill="1E1E1E"/>
+        <w:spacing w:line="285" w:lineRule="atLeast"/>
+        <w:rPr>
+          <w:rFonts w:ascii="Consolas" w:eastAsia="Times New Roman" w:hAnsi="Consolas" w:cs="Consolas"/>
+          <w:color w:val="D4D4D4"/>
+          <w:sz w:val="21"/>
+          <w:szCs w:val="21"/>
+        </w:rPr>
+      </w:pPr>
+      <w:r>
+        <w:t>Class:</w:t>
+      </w:r>
+      <w:r>
+        <w:rPr>
+          <w:rFonts w:ascii="Consolas" w:hAnsi="Consolas" w:cs="Consolas"/>
+          <w:color w:val="CE9178"/>
+          <w:sz w:val="21"/>
+          <w:szCs w:val="21"/>
+        </w:rPr>
+        <w:t xml:space="preserve"> </w:t>
+      </w:r>
+      <w:r>
+        <w:rPr>
+          <w:rFonts w:ascii="Consolas" w:eastAsia="Times New Roman" w:hAnsi="Consolas" w:cs="Consolas"/>
+          <w:color w:val="CE9178"/>
+          <w:sz w:val="21"/>
+          <w:szCs w:val="21"/>
+        </w:rPr>
+        <w:t>follow-</w:t>
+      </w:r>
+      <w:proofErr w:type="spellStart"/>
+      <w:r>
+        <w:rPr>
+          <w:rFonts w:ascii="Consolas" w:eastAsia="Times New Roman" w:hAnsi="Consolas" w:cs="Consolas"/>
+          <w:color w:val="CE9178"/>
+          <w:sz w:val="21"/>
+          <w:szCs w:val="21"/>
+        </w:rPr>
+        <w:t>btn</w:t>
+      </w:r>
+      <w:proofErr w:type="spellEnd"/>
+    </w:p>
+    <w:p>
+      <w:pPr>
+        <w:pStyle w:val="ListParagraph"/>
+        <w:numPr>
+          <w:ilvl w:val="1"/>
+          <w:numId w:val="1"/>
+        </w:numPr>
+        <w:shd w:val="clear" w:color="auto" w:fill="1E1E1E"/>
+        <w:spacing w:line="285" w:lineRule="atLeast"/>
+        <w:rPr>
+          <w:rFonts w:ascii="Consolas" w:eastAsia="Times New Roman" w:hAnsi="Consolas" w:cs="Consolas"/>
+          <w:color w:val="D4D4D4"/>
+          <w:sz w:val="21"/>
+          <w:szCs w:val="21"/>
+        </w:rPr>
+      </w:pPr>
+      <w:r>
+        <w:t>Name:</w:t>
+      </w:r>
+      <w:r>
+        <w:rPr>
+          <w:rFonts w:ascii="Consolas" w:eastAsia="Times New Roman" w:hAnsi="Consolas" w:cs="Consolas"/>
+          <w:color w:val="CE9178"/>
+          <w:sz w:val="21"/>
+          <w:szCs w:val="21"/>
+        </w:rPr>
+        <w:t xml:space="preserve"> </w:t>
+      </w:r>
+      <w:r>
+        <w:rPr>
+          <w:rFonts w:ascii="Consolas" w:eastAsia="Times New Roman" w:hAnsi="Consolas" w:cs="Consolas"/>
+          <w:color w:val="CE9178"/>
+          <w:sz w:val="21"/>
+          <w:szCs w:val="21"/>
+        </w:rPr>
+        <w:t>${</w:t>
+      </w:r>
+      <w:proofErr w:type="spellStart"/>
+      <w:r>
+        <w:rPr>
+          <w:rFonts w:ascii="Consolas" w:eastAsia="Times New Roman" w:hAnsi="Consolas" w:cs="Consolas"/>
+          <w:color w:val="9CDCFE"/>
+          <w:sz w:val="21"/>
+          <w:szCs w:val="21"/>
+        </w:rPr>
+        <w:t>fundID</w:t>
+      </w:r>
+      <w:proofErr w:type="spellEnd"/>
+      <w:r>
+        <w:rPr>
+          <w:rFonts w:ascii="Consolas" w:eastAsia="Times New Roman" w:hAnsi="Consolas" w:cs="Consolas"/>
+          <w:color w:val="CE9178"/>
+          <w:sz w:val="21"/>
+          <w:szCs w:val="21"/>
+        </w:rPr>
+        <w:t>}</w:t>
+      </w:r>
+    </w:p>
+    <w:p>
+      <w:pPr>
+        <w:pStyle w:val="ListParagraph"/>
+        <w:numPr>
+          <w:ilvl w:val="0"/>
+          <w:numId w:val="1"/>
+        </w:numPr>
+      </w:pPr>
+      <w:r>
+        <w:t xml:space="preserve">Button </w:t>
+      </w:r>
+      <w:proofErr w:type="spellStart"/>
+      <w:r>
+        <w:t>Unfollow</w:t>
+      </w:r>
+      <w:proofErr w:type="spellEnd"/>
+      <w:r>
+        <w:t>:</w:t>
+      </w:r>
+    </w:p>
+    <w:p>
+      <w:pPr>
+        <w:pStyle w:val="ListParagraph"/>
+        <w:numPr>
+          <w:ilvl w:val="1"/>
+          <w:numId w:val="1"/>
+        </w:numPr>
+        <w:shd w:val="clear" w:color="auto" w:fill="1E1E1E"/>
+        <w:spacing w:line="285" w:lineRule="atLeast"/>
+        <w:rPr>
+          <w:rFonts w:ascii="Consolas" w:eastAsia="Times New Roman" w:hAnsi="Consolas" w:cs="Consolas"/>
+          <w:color w:val="D4D4D4"/>
+          <w:sz w:val="21"/>
+          <w:szCs w:val="21"/>
+        </w:rPr>
+      </w:pPr>
+      <w:r>
+        <w:t>Class:</w:t>
+      </w:r>
+      <w:r>
+        <w:rPr>
+          <w:rFonts w:ascii="Consolas" w:hAnsi="Consolas" w:cs="Consolas"/>
+          <w:color w:val="CE9178"/>
+          <w:sz w:val="21"/>
+          <w:szCs w:val="21"/>
+        </w:rPr>
+        <w:t xml:space="preserve"> </w:t>
+      </w:r>
+      <w:proofErr w:type="spellStart"/>
+      <w:r>
+        <w:rPr>
+          <w:rFonts w:ascii="Consolas" w:eastAsia="Times New Roman" w:hAnsi="Consolas" w:cs="Consolas"/>
+          <w:color w:val="CE9178"/>
+          <w:sz w:val="21"/>
+          <w:szCs w:val="21"/>
+        </w:rPr>
+        <w:t>un</w:t>
+      </w:r>
+      <w:r>
+        <w:rPr>
+          <w:rFonts w:ascii="Consolas" w:eastAsia="Times New Roman" w:hAnsi="Consolas" w:cs="Consolas"/>
+          <w:color w:val="CE9178"/>
+          <w:sz w:val="21"/>
+          <w:szCs w:val="21"/>
+        </w:rPr>
+        <w:t>follow-btn</w:t>
+      </w:r>
+      <w:proofErr w:type="spellEnd"/>
+    </w:p>
+    <w:p>
+      <w:pPr>
+        <w:pStyle w:val="ListParagraph"/>
+        <w:numPr>
+          <w:ilvl w:val="1"/>
+          <w:numId w:val="1"/>
+        </w:numPr>
+        <w:shd w:val="clear" w:color="auto" w:fill="1E1E1E"/>
+        <w:spacing w:line="285" w:lineRule="atLeast"/>
+        <w:rPr>
+          <w:rFonts w:ascii="Consolas" w:eastAsia="Times New Roman" w:hAnsi="Consolas" w:cs="Consolas"/>
+          <w:color w:val="D4D4D4"/>
+          <w:sz w:val="21"/>
+          <w:szCs w:val="21"/>
+        </w:rPr>
+      </w:pPr>
+      <w:r>
+        <w:t>Name:</w:t>
+      </w:r>
+      <w:r>
+        <w:rPr>
+          <w:rFonts w:ascii="Consolas" w:eastAsia="Times New Roman" w:hAnsi="Consolas" w:cs="Consolas"/>
+          <w:color w:val="CE9178"/>
+          <w:sz w:val="21"/>
+          <w:szCs w:val="21"/>
+        </w:rPr>
+        <w:t xml:space="preserve"> </w:t>
+      </w:r>
+      <w:r>
+        <w:rPr>
+          <w:rFonts w:ascii="Consolas" w:eastAsia="Times New Roman" w:hAnsi="Consolas" w:cs="Consolas"/>
+          <w:color w:val="CE9178"/>
+          <w:sz w:val="21"/>
+          <w:szCs w:val="21"/>
+        </w:rPr>
+        <w:t>${</w:t>
+      </w:r>
+      <w:proofErr w:type="spellStart"/>
+      <w:r>
+        <w:rPr>
+          <w:rFonts w:ascii="Consolas" w:eastAsia="Times New Roman" w:hAnsi="Consolas" w:cs="Consolas"/>
+          <w:color w:val="9CDCFE"/>
+          <w:sz w:val="21"/>
+          <w:szCs w:val="21"/>
+        </w:rPr>
+        <w:t>fundID</w:t>
+      </w:r>
+      <w:proofErr w:type="spellEnd"/>
+      <w:r>
+        <w:rPr>
+          <w:rFonts w:ascii="Consolas" w:eastAsia="Times New Roman" w:hAnsi="Consolas" w:cs="Consolas"/>
+          <w:color w:val="CE9178"/>
+          <w:sz w:val="21"/>
+          <w:szCs w:val="21"/>
+        </w:rPr>
+        <w:t>}</w:t>
+      </w:r>
+    </w:p>
+    <w:p>
+      <w:pPr>
+        <w:pStyle w:val="ListParagraph"/>
+        <w:ind w:left="1080"/>
       </w:pPr>
     </w:p>
     <w:p>
@@ -3849,7 +4092,6 @@
           <w:noProof/>
         </w:rPr>
       </w:pPr>
-      <w:bookmarkStart w:id="0" w:name="_GoBack"/>
       <w:r>
         <w:rPr>
           <w:noProof/>
@@ -3897,7 +4139,6 @@
         </w:drawing>
       </w:r>
     </w:p>
-    <w:bookmarkEnd w:id="0"/>
     <w:p>
       <w:pPr>
         <w:rPr>
@@ -3914,13 +4155,967 @@
     </w:p>
     <w:p>
       <w:pPr>
+        <w:pStyle w:val="ListParagraph"/>
+        <w:numPr>
+          <w:ilvl w:val="0"/>
+          <w:numId w:val="1"/>
+        </w:numPr>
+      </w:pPr>
+      <w:r>
+        <w:t xml:space="preserve">Button Follow </w:t>
+      </w:r>
+      <w:proofErr w:type="spellStart"/>
+      <w:r>
+        <w:t>và</w:t>
+      </w:r>
+      <w:proofErr w:type="spellEnd"/>
+      <w:r>
+        <w:t xml:space="preserve"> </w:t>
+      </w:r>
+      <w:proofErr w:type="spellStart"/>
+      <w:r>
+        <w:t>Unfollow</w:t>
+      </w:r>
+      <w:proofErr w:type="spellEnd"/>
+      <w:r>
+        <w:t xml:space="preserve">: </w:t>
+      </w:r>
+    </w:p>
+    <w:p>
+      <w:pPr>
+        <w:pStyle w:val="ListParagraph"/>
+        <w:numPr>
+          <w:ilvl w:val="1"/>
+          <w:numId w:val="1"/>
+        </w:numPr>
+      </w:pPr>
+      <w:r>
+        <w:t xml:space="preserve">B1: Load </w:t>
+      </w:r>
+      <w:proofErr w:type="spellStart"/>
+      <w:r>
+        <w:t>dữ</w:t>
+      </w:r>
+      <w:proofErr w:type="spellEnd"/>
+      <w:r>
+        <w:t xml:space="preserve"> </w:t>
+      </w:r>
+      <w:proofErr w:type="spellStart"/>
+      <w:r>
+        <w:t>liệu</w:t>
+      </w:r>
+      <w:proofErr w:type="spellEnd"/>
+      <w:r>
+        <w:t xml:space="preserve"> </w:t>
+      </w:r>
+      <w:proofErr w:type="spellStart"/>
+      <w:r>
+        <w:t>của</w:t>
+      </w:r>
+      <w:proofErr w:type="spellEnd"/>
+      <w:r>
+        <w:t xml:space="preserve"> Fund </w:t>
+      </w:r>
+      <w:proofErr w:type="spellStart"/>
+      <w:r>
+        <w:t>và</w:t>
+      </w:r>
+      <w:proofErr w:type="spellEnd"/>
+      <w:r>
+        <w:t xml:space="preserve"> User Account: Ở </w:t>
+      </w:r>
+      <w:proofErr w:type="spellStart"/>
+      <w:r>
+        <w:t>đây</w:t>
+      </w:r>
+      <w:proofErr w:type="spellEnd"/>
+      <w:r>
+        <w:t xml:space="preserve"> </w:t>
+      </w:r>
+      <w:proofErr w:type="spellStart"/>
+      <w:r>
+        <w:t>thấy</w:t>
+      </w:r>
+      <w:proofErr w:type="spellEnd"/>
+      <w:r>
+        <w:t xml:space="preserve"> User </w:t>
+      </w:r>
+      <w:proofErr w:type="spellStart"/>
+      <w:r>
+        <w:t>chưa</w:t>
+      </w:r>
+      <w:proofErr w:type="spellEnd"/>
+      <w:r>
+        <w:t xml:space="preserve"> </w:t>
+      </w:r>
+      <w:proofErr w:type="spellStart"/>
+      <w:r>
+        <w:t>hề</w:t>
+      </w:r>
+      <w:proofErr w:type="spellEnd"/>
+      <w:r>
+        <w:t xml:space="preserve"> follow Fund</w:t>
+      </w:r>
+    </w:p>
+    <w:p>
+      <w:pPr>
+        <w:rPr>
+          <w:noProof/>
+        </w:rPr>
+      </w:pPr>
+      <w:r>
+        <w:rPr>
+          <w:noProof/>
+        </w:rPr>
+        <w:lastRenderedPageBreak/>
+        <w:drawing>
+          <wp:inline distT="0" distB="0" distL="0" distR="0">
+            <wp:extent cx="5943600" cy="2472055"/>
+            <wp:effectExtent l="0" t="0" r="0" b="4445"/>
+            <wp:docPr id="8" name="Picture 8"/>
+            <wp:cNvGraphicFramePr>
+              <a:graphicFrameLocks xmlns:a="http://schemas.openxmlformats.org/drawingml/2006/main" noChangeAspect="1"/>
+            </wp:cNvGraphicFramePr>
+            <a:graphic xmlns:a="http://schemas.openxmlformats.org/drawingml/2006/main">
+              <a:graphicData uri="http://schemas.openxmlformats.org/drawingml/2006/picture">
+                <pic:pic xmlns:pic="http://schemas.openxmlformats.org/drawingml/2006/picture">
+                  <pic:nvPicPr>
+                    <pic:cNvPr id="8" name="Demo-FollowButton&amp;UnfollowButton 1.PNG"/>
+                    <pic:cNvPicPr/>
+                  </pic:nvPicPr>
+                  <pic:blipFill>
+                    <a:blip r:embed="rId12">
+                      <a:extLst>
+                        <a:ext uri="{28A0092B-C50C-407E-A947-70E740481C1C}">
+                          <a14:useLocalDpi xmlns:a14="http://schemas.microsoft.com/office/drawing/2010/main" val="0"/>
+                        </a:ext>
+                      </a:extLst>
+                    </a:blip>
+                    <a:stretch>
+                      <a:fillRect/>
+                    </a:stretch>
+                  </pic:blipFill>
+                  <pic:spPr>
+                    <a:xfrm>
+                      <a:off x="0" y="0"/>
+                      <a:ext cx="5943600" cy="2472055"/>
+                    </a:xfrm>
+                    <a:prstGeom prst="rect">
+                      <a:avLst/>
+                    </a:prstGeom>
+                  </pic:spPr>
+                </pic:pic>
+              </a:graphicData>
+            </a:graphic>
+          </wp:inline>
+        </w:drawing>
+      </w:r>
+    </w:p>
+    <w:p>
+      <w:pPr>
+        <w:pStyle w:val="ListParagraph"/>
+        <w:numPr>
+          <w:ilvl w:val="1"/>
+          <w:numId w:val="1"/>
+        </w:numPr>
+      </w:pPr>
+      <w:r>
+        <w:t>B2</w:t>
+      </w:r>
+      <w:r>
+        <w:t xml:space="preserve">: </w:t>
+      </w:r>
+      <w:proofErr w:type="spellStart"/>
+      <w:r>
+        <w:t>Tạo</w:t>
+      </w:r>
+      <w:proofErr w:type="spellEnd"/>
+      <w:r>
+        <w:t xml:space="preserve"> button </w:t>
+      </w:r>
+      <w:proofErr w:type="spellStart"/>
+      <w:r>
+        <w:t>theo</w:t>
+      </w:r>
+      <w:proofErr w:type="spellEnd"/>
+      <w:r>
+        <w:t xml:space="preserve"> </w:t>
+      </w:r>
+      <w:proofErr w:type="spellStart"/>
+      <w:r>
+        <w:t>quy</w:t>
+      </w:r>
+      <w:proofErr w:type="spellEnd"/>
+      <w:r>
+        <w:t xml:space="preserve"> </w:t>
+      </w:r>
+      <w:proofErr w:type="spellStart"/>
+      <w:r>
+        <w:t>tắc</w:t>
+      </w:r>
+      <w:proofErr w:type="spellEnd"/>
+      <w:r>
+        <w:t xml:space="preserve"> </w:t>
+      </w:r>
+    </w:p>
+    <w:p>
+      <w:pPr>
+        <w:rPr>
+          <w:noProof/>
+        </w:rPr>
+      </w:pPr>
+      <w:r>
+        <w:rPr>
+          <w:noProof/>
+        </w:rPr>
+        <w:drawing>
+          <wp:inline distT="0" distB="0" distL="0" distR="0">
+            <wp:extent cx="5943600" cy="2451735"/>
+            <wp:effectExtent l="0" t="0" r="0" b="5715"/>
+            <wp:docPr id="9" name="Picture 9"/>
+            <wp:cNvGraphicFramePr>
+              <a:graphicFrameLocks xmlns:a="http://schemas.openxmlformats.org/drawingml/2006/main" noChangeAspect="1"/>
+            </wp:cNvGraphicFramePr>
+            <a:graphic xmlns:a="http://schemas.openxmlformats.org/drawingml/2006/main">
+              <a:graphicData uri="http://schemas.openxmlformats.org/drawingml/2006/picture">
+                <pic:pic xmlns:pic="http://schemas.openxmlformats.org/drawingml/2006/picture">
+                  <pic:nvPicPr>
+                    <pic:cNvPr id="9" name="Demo-FollowButton&amp;UnfollowButton 2.PNG"/>
+                    <pic:cNvPicPr/>
+                  </pic:nvPicPr>
+                  <pic:blipFill>
+                    <a:blip r:embed="rId13">
+                      <a:extLst>
+                        <a:ext uri="{28A0092B-C50C-407E-A947-70E740481C1C}">
+                          <a14:useLocalDpi xmlns:a14="http://schemas.microsoft.com/office/drawing/2010/main" val="0"/>
+                        </a:ext>
+                      </a:extLst>
+                    </a:blip>
+                    <a:stretch>
+                      <a:fillRect/>
+                    </a:stretch>
+                  </pic:blipFill>
+                  <pic:spPr>
+                    <a:xfrm>
+                      <a:off x="0" y="0"/>
+                      <a:ext cx="5943600" cy="2451735"/>
+                    </a:xfrm>
+                    <a:prstGeom prst="rect">
+                      <a:avLst/>
+                    </a:prstGeom>
+                  </pic:spPr>
+                </pic:pic>
+              </a:graphicData>
+            </a:graphic>
+          </wp:inline>
+        </w:drawing>
+      </w:r>
+    </w:p>
+    <w:p>
+      <w:pPr>
+        <w:pStyle w:val="ListParagraph"/>
+        <w:numPr>
+          <w:ilvl w:val="1"/>
+          <w:numId w:val="1"/>
+        </w:numPr>
+      </w:pPr>
+      <w:r>
+        <w:t>B3</w:t>
+      </w:r>
+      <w:r>
+        <w:t xml:space="preserve">: </w:t>
+      </w:r>
+      <w:proofErr w:type="spellStart"/>
+      <w:r>
+        <w:t>Làm</w:t>
+      </w:r>
+      <w:proofErr w:type="spellEnd"/>
+      <w:r>
+        <w:t xml:space="preserve"> </w:t>
+      </w:r>
+      <w:proofErr w:type="spellStart"/>
+      <w:r>
+        <w:t>cho</w:t>
+      </w:r>
+      <w:proofErr w:type="spellEnd"/>
+      <w:r>
+        <w:t xml:space="preserve"> </w:t>
+      </w:r>
+      <w:proofErr w:type="spellStart"/>
+      <w:r>
+        <w:t>các</w:t>
+      </w:r>
+      <w:proofErr w:type="spellEnd"/>
+      <w:r>
+        <w:t xml:space="preserve"> </w:t>
+      </w:r>
+      <w:proofErr w:type="spellStart"/>
+      <w:r>
+        <w:t>nút</w:t>
+      </w:r>
+      <w:proofErr w:type="spellEnd"/>
+      <w:r>
+        <w:t xml:space="preserve"> </w:t>
+      </w:r>
+      <w:proofErr w:type="spellStart"/>
+      <w:r>
+        <w:t>hoạt</w:t>
+      </w:r>
+      <w:proofErr w:type="spellEnd"/>
+      <w:r>
+        <w:t xml:space="preserve"> </w:t>
+      </w:r>
+      <w:proofErr w:type="spellStart"/>
+      <w:r>
+        <w:t>động</w:t>
+      </w:r>
+      <w:proofErr w:type="spellEnd"/>
+      <w:r>
+        <w:t xml:space="preserve"> </w:t>
+      </w:r>
+      <w:proofErr w:type="spellStart"/>
+      <w:r>
+        <w:t>bằng</w:t>
+      </w:r>
+      <w:proofErr w:type="spellEnd"/>
+      <w:r>
+        <w:t xml:space="preserve"> </w:t>
+      </w:r>
+      <w:proofErr w:type="spellStart"/>
+      <w:r>
+        <w:t>hàm</w:t>
+      </w:r>
+      <w:proofErr w:type="spellEnd"/>
+      <w:r>
+        <w:t xml:space="preserve"> </w:t>
+      </w:r>
+    </w:p>
+    <w:p>
+      <w:pPr>
+        <w:pStyle w:val="ListParagraph"/>
+        <w:numPr>
+          <w:ilvl w:val="0"/>
+          <w:numId w:val="1"/>
+        </w:numPr>
+        <w:shd w:val="clear" w:color="auto" w:fill="1E1E1E"/>
+        <w:spacing w:after="0" w:line="285" w:lineRule="atLeast"/>
+        <w:rPr>
+          <w:rFonts w:ascii="Consolas" w:eastAsia="Times New Roman" w:hAnsi="Consolas" w:cs="Consolas"/>
+          <w:color w:val="D4D4D4"/>
+          <w:sz w:val="21"/>
+          <w:szCs w:val="21"/>
+        </w:rPr>
+      </w:pPr>
+      <w:proofErr w:type="spellStart"/>
+      <w:r>
+        <w:rPr>
+          <w:rFonts w:ascii="Consolas" w:eastAsia="Times New Roman" w:hAnsi="Consolas" w:cs="Consolas"/>
+          <w:color w:val="9CDCFE"/>
+          <w:sz w:val="21"/>
+          <w:szCs w:val="21"/>
+        </w:rPr>
+        <w:t>view</w:t>
+      </w:r>
+      <w:r>
+        <w:rPr>
+          <w:rFonts w:ascii="Consolas" w:eastAsia="Times New Roman" w:hAnsi="Consolas" w:cs="Consolas"/>
+          <w:color w:val="D4D4D4"/>
+          <w:sz w:val="21"/>
+          <w:szCs w:val="21"/>
+        </w:rPr>
+        <w:t>.</w:t>
+      </w:r>
+      <w:r>
+        <w:rPr>
+          <w:rFonts w:ascii="Consolas" w:eastAsia="Times New Roman" w:hAnsi="Consolas" w:cs="Consolas"/>
+          <w:color w:val="DCDCAA"/>
+          <w:sz w:val="21"/>
+          <w:szCs w:val="21"/>
+        </w:rPr>
+        <w:t>makeFollowAndUnfollowBtnWork</w:t>
+      </w:r>
+      <w:proofErr w:type="spellEnd"/>
+      <w:r>
+        <w:rPr>
+          <w:rFonts w:ascii="Consolas" w:eastAsia="Times New Roman" w:hAnsi="Consolas" w:cs="Consolas"/>
+          <w:color w:val="DCDCAA"/>
+          <w:sz w:val="21"/>
+          <w:szCs w:val="21"/>
+        </w:rPr>
+        <w:t>()</w:t>
+      </w:r>
+    </w:p>
+    <w:p>
+      <w:pPr>
+        <w:pStyle w:val="ListParagraph"/>
+        <w:ind w:left="1800"/>
+      </w:pPr>
+      <w:proofErr w:type="spellStart"/>
+      <w:r>
+        <w:t>Ấn</w:t>
+      </w:r>
+      <w:proofErr w:type="spellEnd"/>
+      <w:r>
+        <w:t xml:space="preserve"> </w:t>
+      </w:r>
+      <w:proofErr w:type="spellStart"/>
+      <w:r>
+        <w:t>nút</w:t>
+      </w:r>
+      <w:proofErr w:type="spellEnd"/>
+      <w:r>
+        <w:t xml:space="preserve"> follow -&gt; Ở </w:t>
+      </w:r>
+      <w:proofErr w:type="spellStart"/>
+      <w:r>
+        <w:t>trong</w:t>
+      </w:r>
+      <w:proofErr w:type="spellEnd"/>
+      <w:r>
+        <w:t xml:space="preserve"> </w:t>
+      </w:r>
+      <w:proofErr w:type="spellStart"/>
+      <w:r>
+        <w:t>ảnh</w:t>
+      </w:r>
+      <w:proofErr w:type="spellEnd"/>
+      <w:r>
+        <w:t xml:space="preserve"> </w:t>
+      </w:r>
+      <w:proofErr w:type="spellStart"/>
+      <w:r>
+        <w:t>thấy</w:t>
+      </w:r>
+      <w:proofErr w:type="spellEnd"/>
+      <w:r>
+        <w:t xml:space="preserve"> </w:t>
+      </w:r>
+      <w:proofErr w:type="spellStart"/>
+      <w:r>
+        <w:t>sau</w:t>
+      </w:r>
+      <w:proofErr w:type="spellEnd"/>
+      <w:r>
+        <w:t xml:space="preserve"> </w:t>
+      </w:r>
+      <w:proofErr w:type="spellStart"/>
+      <w:r>
+        <w:t>khi</w:t>
+      </w:r>
+      <w:proofErr w:type="spellEnd"/>
+      <w:r>
+        <w:t xml:space="preserve"> </w:t>
+      </w:r>
+      <w:proofErr w:type="spellStart"/>
+      <w:r>
+        <w:t>ấn</w:t>
+      </w:r>
+      <w:proofErr w:type="spellEnd"/>
+      <w:r>
+        <w:t xml:space="preserve"> </w:t>
+      </w:r>
+      <w:proofErr w:type="spellStart"/>
+      <w:r>
+        <w:t>xong</w:t>
+      </w:r>
+      <w:proofErr w:type="spellEnd"/>
+      <w:r>
+        <w:t xml:space="preserve"> </w:t>
+      </w:r>
+      <w:proofErr w:type="spellStart"/>
+      <w:r>
+        <w:t>trong</w:t>
+      </w:r>
+      <w:proofErr w:type="spellEnd"/>
+      <w:r>
+        <w:t xml:space="preserve"> </w:t>
+      </w:r>
+      <w:proofErr w:type="spellStart"/>
+      <w:r>
+        <w:t>danh</w:t>
+      </w:r>
+      <w:proofErr w:type="spellEnd"/>
+      <w:r>
+        <w:t xml:space="preserve"> </w:t>
+      </w:r>
+      <w:proofErr w:type="spellStart"/>
+      <w:r>
+        <w:t>sách</w:t>
+      </w:r>
+      <w:proofErr w:type="spellEnd"/>
+      <w:r>
+        <w:t xml:space="preserve"> follower </w:t>
+      </w:r>
+      <w:proofErr w:type="spellStart"/>
+      <w:r>
+        <w:t>của</w:t>
+      </w:r>
+      <w:proofErr w:type="spellEnd"/>
+      <w:r>
+        <w:t xml:space="preserve"> </w:t>
+      </w:r>
+      <w:proofErr w:type="spellStart"/>
+      <w:r>
+        <w:t>quỹ</w:t>
+      </w:r>
+      <w:proofErr w:type="spellEnd"/>
+      <w:r>
+        <w:t xml:space="preserve"> </w:t>
+      </w:r>
+      <w:proofErr w:type="spellStart"/>
+      <w:r>
+        <w:t>đã</w:t>
+      </w:r>
+      <w:proofErr w:type="spellEnd"/>
+      <w:r>
+        <w:t xml:space="preserve"> </w:t>
+      </w:r>
+      <w:proofErr w:type="spellStart"/>
+      <w:r>
+        <w:t>có</w:t>
+      </w:r>
+      <w:proofErr w:type="spellEnd"/>
+      <w:r>
+        <w:t xml:space="preserve"> email </w:t>
+      </w:r>
+      <w:proofErr w:type="spellStart"/>
+      <w:r>
+        <w:t>của</w:t>
+      </w:r>
+      <w:proofErr w:type="spellEnd"/>
+      <w:r>
+        <w:t xml:space="preserve"> user </w:t>
+      </w:r>
+      <w:proofErr w:type="spellStart"/>
+      <w:r>
+        <w:t>và</w:t>
+      </w:r>
+      <w:proofErr w:type="spellEnd"/>
+      <w:r>
+        <w:t xml:space="preserve"> </w:t>
+      </w:r>
+      <w:proofErr w:type="spellStart"/>
+      <w:r>
+        <w:t>ngược</w:t>
+      </w:r>
+      <w:proofErr w:type="spellEnd"/>
+      <w:r>
+        <w:t xml:space="preserve"> </w:t>
+      </w:r>
+      <w:proofErr w:type="spellStart"/>
+      <w:r>
+        <w:t>lại</w:t>
+      </w:r>
+      <w:proofErr w:type="spellEnd"/>
+      <w:r>
+        <w:t xml:space="preserve"> </w:t>
+      </w:r>
+      <w:proofErr w:type="spellStart"/>
+      <w:r>
+        <w:t>trong</w:t>
+      </w:r>
+      <w:proofErr w:type="spellEnd"/>
+      <w:r>
+        <w:t xml:space="preserve"> </w:t>
+      </w:r>
+      <w:proofErr w:type="spellStart"/>
+      <w:r>
+        <w:t>danh</w:t>
+      </w:r>
+      <w:proofErr w:type="spellEnd"/>
+      <w:r>
+        <w:t xml:space="preserve"> </w:t>
+      </w:r>
+      <w:proofErr w:type="spellStart"/>
+      <w:r>
+        <w:t>sách</w:t>
+      </w:r>
+      <w:proofErr w:type="spellEnd"/>
+      <w:r>
+        <w:t xml:space="preserve"> follow </w:t>
+      </w:r>
+      <w:proofErr w:type="spellStart"/>
+      <w:r>
+        <w:t>của</w:t>
+      </w:r>
+      <w:proofErr w:type="spellEnd"/>
+      <w:r>
+        <w:t xml:space="preserve"> user </w:t>
+      </w:r>
+      <w:proofErr w:type="spellStart"/>
+      <w:r>
+        <w:t>có</w:t>
+      </w:r>
+      <w:proofErr w:type="spellEnd"/>
+      <w:r>
+        <w:t xml:space="preserve"> email </w:t>
+      </w:r>
+      <w:proofErr w:type="spellStart"/>
+      <w:r>
+        <w:t>của</w:t>
+      </w:r>
+      <w:proofErr w:type="spellEnd"/>
+      <w:r>
+        <w:t xml:space="preserve"> </w:t>
+      </w:r>
+      <w:proofErr w:type="spellStart"/>
+      <w:r>
+        <w:t>quỹ</w:t>
+      </w:r>
+      <w:proofErr w:type="spellEnd"/>
+    </w:p>
+    <w:p>
+      <w:pPr>
+        <w:rPr>
+          <w:noProof/>
+        </w:rPr>
+      </w:pPr>
+      <w:r>
+        <w:rPr>
+          <w:noProof/>
+        </w:rPr>
+        <w:lastRenderedPageBreak/>
+        <w:drawing>
+          <wp:inline distT="0" distB="0" distL="0" distR="0">
+            <wp:extent cx="5943600" cy="2543810"/>
+            <wp:effectExtent l="0" t="0" r="0" b="8890"/>
+            <wp:docPr id="10" name="Picture 10"/>
+            <wp:cNvGraphicFramePr>
+              <a:graphicFrameLocks xmlns:a="http://schemas.openxmlformats.org/drawingml/2006/main" noChangeAspect="1"/>
+            </wp:cNvGraphicFramePr>
+            <a:graphic xmlns:a="http://schemas.openxmlformats.org/drawingml/2006/main">
+              <a:graphicData uri="http://schemas.openxmlformats.org/drawingml/2006/picture">
+                <pic:pic xmlns:pic="http://schemas.openxmlformats.org/drawingml/2006/picture">
+                  <pic:nvPicPr>
+                    <pic:cNvPr id="10" name="Demo-FollowButton&amp;UnfollowButton 3.PNG"/>
+                    <pic:cNvPicPr/>
+                  </pic:nvPicPr>
+                  <pic:blipFill>
+                    <a:blip r:embed="rId14">
+                      <a:extLst>
+                        <a:ext uri="{28A0092B-C50C-407E-A947-70E740481C1C}">
+                          <a14:useLocalDpi xmlns:a14="http://schemas.microsoft.com/office/drawing/2010/main" val="0"/>
+                        </a:ext>
+                      </a:extLst>
+                    </a:blip>
+                    <a:stretch>
+                      <a:fillRect/>
+                    </a:stretch>
+                  </pic:blipFill>
+                  <pic:spPr>
+                    <a:xfrm>
+                      <a:off x="0" y="0"/>
+                      <a:ext cx="5943600" cy="2543810"/>
+                    </a:xfrm>
+                    <a:prstGeom prst="rect">
+                      <a:avLst/>
+                    </a:prstGeom>
+                  </pic:spPr>
+                </pic:pic>
+              </a:graphicData>
+            </a:graphic>
+          </wp:inline>
+        </w:drawing>
+      </w:r>
+    </w:p>
+    <w:p>
+      <w:pPr>
         <w:ind w:left="1080"/>
       </w:pPr>
     </w:p>
     <w:p>
       <w:pPr>
+        <w:pStyle w:val="ListParagraph"/>
+        <w:ind w:left="1800"/>
+      </w:pPr>
+      <w:r>
+        <w:t>B4</w:t>
+      </w:r>
+      <w:r>
+        <w:t>:</w:t>
+      </w:r>
+      <w:r>
+        <w:t xml:space="preserve"> </w:t>
+      </w:r>
+      <w:proofErr w:type="spellStart"/>
+      <w:r>
+        <w:t>Ấn</w:t>
+      </w:r>
+      <w:proofErr w:type="spellEnd"/>
+      <w:r>
+        <w:t xml:space="preserve"> </w:t>
+      </w:r>
+      <w:proofErr w:type="spellStart"/>
+      <w:r>
+        <w:t>nút</w:t>
+      </w:r>
+      <w:proofErr w:type="spellEnd"/>
+      <w:r>
+        <w:t xml:space="preserve"> follow -&gt; Ở </w:t>
+      </w:r>
+      <w:proofErr w:type="spellStart"/>
+      <w:r>
+        <w:t>trong</w:t>
+      </w:r>
+      <w:proofErr w:type="spellEnd"/>
+      <w:r>
+        <w:t xml:space="preserve"> </w:t>
+      </w:r>
+      <w:proofErr w:type="spellStart"/>
+      <w:r>
+        <w:t>ảnh</w:t>
+      </w:r>
+      <w:proofErr w:type="spellEnd"/>
+      <w:r>
+        <w:t xml:space="preserve"> </w:t>
+      </w:r>
+      <w:proofErr w:type="spellStart"/>
+      <w:r>
+        <w:t>thấy</w:t>
+      </w:r>
+      <w:proofErr w:type="spellEnd"/>
+      <w:r>
+        <w:t xml:space="preserve"> </w:t>
+      </w:r>
+      <w:proofErr w:type="spellStart"/>
+      <w:r>
+        <w:t>sau</w:t>
+      </w:r>
+      <w:proofErr w:type="spellEnd"/>
+      <w:r>
+        <w:t xml:space="preserve"> </w:t>
+      </w:r>
+      <w:proofErr w:type="spellStart"/>
+      <w:r>
+        <w:t>khi</w:t>
+      </w:r>
+      <w:proofErr w:type="spellEnd"/>
+      <w:r>
+        <w:t xml:space="preserve"> </w:t>
+      </w:r>
+      <w:proofErr w:type="spellStart"/>
+      <w:r>
+        <w:t>ấn</w:t>
+      </w:r>
+      <w:proofErr w:type="spellEnd"/>
+      <w:r>
+        <w:t xml:space="preserve"> </w:t>
+      </w:r>
+      <w:proofErr w:type="spellStart"/>
+      <w:r>
+        <w:t>xong</w:t>
+      </w:r>
+      <w:proofErr w:type="spellEnd"/>
+      <w:r>
+        <w:t xml:space="preserve"> </w:t>
+      </w:r>
+      <w:proofErr w:type="spellStart"/>
+      <w:r>
+        <w:t>trong</w:t>
+      </w:r>
+      <w:proofErr w:type="spellEnd"/>
+      <w:r>
+        <w:t xml:space="preserve"> </w:t>
+      </w:r>
+      <w:proofErr w:type="spellStart"/>
+      <w:r>
+        <w:t>danh</w:t>
+      </w:r>
+      <w:proofErr w:type="spellEnd"/>
+      <w:r>
+        <w:t xml:space="preserve"> </w:t>
+      </w:r>
+      <w:proofErr w:type="spellStart"/>
+      <w:r>
+        <w:t>sách</w:t>
+      </w:r>
+      <w:proofErr w:type="spellEnd"/>
+      <w:r>
+        <w:t xml:space="preserve"> follower </w:t>
+      </w:r>
+      <w:proofErr w:type="spellStart"/>
+      <w:r>
+        <w:t>của</w:t>
+      </w:r>
+      <w:proofErr w:type="spellEnd"/>
+      <w:r>
+        <w:t xml:space="preserve"> </w:t>
+      </w:r>
+      <w:proofErr w:type="spellStart"/>
+      <w:r>
+        <w:t>quỹ</w:t>
+      </w:r>
+      <w:proofErr w:type="spellEnd"/>
+      <w:r>
+        <w:t xml:space="preserve"> </w:t>
+      </w:r>
+      <w:proofErr w:type="spellStart"/>
+      <w:r>
+        <w:t>không</w:t>
+      </w:r>
+      <w:proofErr w:type="spellEnd"/>
+      <w:r>
+        <w:t xml:space="preserve"> </w:t>
+      </w:r>
+      <w:proofErr w:type="spellStart"/>
+      <w:r>
+        <w:t>còn</w:t>
+      </w:r>
+      <w:proofErr w:type="spellEnd"/>
+      <w:r>
+        <w:t xml:space="preserve"> email </w:t>
+      </w:r>
+      <w:proofErr w:type="spellStart"/>
+      <w:r>
+        <w:t>của</w:t>
+      </w:r>
+      <w:proofErr w:type="spellEnd"/>
+      <w:r>
+        <w:t xml:space="preserve"> user </w:t>
+      </w:r>
+      <w:proofErr w:type="spellStart"/>
+      <w:r>
+        <w:t>và</w:t>
+      </w:r>
+      <w:proofErr w:type="spellEnd"/>
+      <w:r>
+        <w:t xml:space="preserve"> </w:t>
+      </w:r>
+      <w:proofErr w:type="spellStart"/>
+      <w:r>
+        <w:t>ngược</w:t>
+      </w:r>
+      <w:proofErr w:type="spellEnd"/>
+      <w:r>
+        <w:t xml:space="preserve"> </w:t>
+      </w:r>
+      <w:proofErr w:type="spellStart"/>
+      <w:r>
+        <w:t>lại</w:t>
+      </w:r>
+      <w:proofErr w:type="spellEnd"/>
+      <w:r>
+        <w:t xml:space="preserve"> </w:t>
+      </w:r>
+      <w:proofErr w:type="spellStart"/>
+      <w:r>
+        <w:t>trong</w:t>
+      </w:r>
+      <w:proofErr w:type="spellEnd"/>
+      <w:r>
+        <w:t xml:space="preserve"> </w:t>
+      </w:r>
+      <w:proofErr w:type="spellStart"/>
+      <w:r>
+        <w:t>danh</w:t>
+      </w:r>
+      <w:proofErr w:type="spellEnd"/>
+      <w:r>
+        <w:t xml:space="preserve"> </w:t>
+      </w:r>
+      <w:proofErr w:type="spellStart"/>
+      <w:r>
+        <w:t>sách</w:t>
+      </w:r>
+      <w:proofErr w:type="spellEnd"/>
+      <w:r>
+        <w:t xml:space="preserve"> follow </w:t>
+      </w:r>
+      <w:proofErr w:type="spellStart"/>
+      <w:r>
+        <w:t>củ</w:t>
+      </w:r>
+      <w:r>
+        <w:t>a</w:t>
+      </w:r>
+      <w:proofErr w:type="spellEnd"/>
+      <w:r>
+        <w:t xml:space="preserve"> user </w:t>
+      </w:r>
+      <w:proofErr w:type="spellStart"/>
+      <w:r>
+        <w:t>không</w:t>
+      </w:r>
+      <w:proofErr w:type="spellEnd"/>
+      <w:r>
+        <w:t xml:space="preserve"> có</w:t>
+      </w:r>
+      <w:bookmarkStart w:id="0" w:name="_GoBack"/>
+      <w:bookmarkEnd w:id="0"/>
+      <w:r>
+        <w:t xml:space="preserve"> email </w:t>
+      </w:r>
+      <w:proofErr w:type="spellStart"/>
+      <w:r>
+        <w:t>của</w:t>
+      </w:r>
+      <w:proofErr w:type="spellEnd"/>
+      <w:r>
+        <w:t xml:space="preserve"> </w:t>
+      </w:r>
+      <w:proofErr w:type="spellStart"/>
+      <w:r>
+        <w:t>quỹ</w:t>
+      </w:r>
+      <w:proofErr w:type="spellEnd"/>
+    </w:p>
+    <w:p>
+      <w:pPr>
         <w:ind w:left="720"/>
       </w:pPr>
+    </w:p>
+    <w:p>
+      <w:pPr>
+        <w:rPr>
+          <w:noProof/>
+        </w:rPr>
+      </w:pPr>
+      <w:r>
+        <w:rPr>
+          <w:noProof/>
+        </w:rPr>
+        <w:drawing>
+          <wp:inline distT="0" distB="0" distL="0" distR="0">
+            <wp:extent cx="5943600" cy="2552700"/>
+            <wp:effectExtent l="0" t="0" r="0" b="0"/>
+            <wp:docPr id="11" name="Picture 11"/>
+            <wp:cNvGraphicFramePr>
+              <a:graphicFrameLocks xmlns:a="http://schemas.openxmlformats.org/drawingml/2006/main" noChangeAspect="1"/>
+            </wp:cNvGraphicFramePr>
+            <a:graphic xmlns:a="http://schemas.openxmlformats.org/drawingml/2006/main">
+              <a:graphicData uri="http://schemas.openxmlformats.org/drawingml/2006/picture">
+                <pic:pic xmlns:pic="http://schemas.openxmlformats.org/drawingml/2006/picture">
+                  <pic:nvPicPr>
+                    <pic:cNvPr id="11" name="Demo-FollowButton&amp;UnfollowButton 4.PNG"/>
+                    <pic:cNvPicPr/>
+                  </pic:nvPicPr>
+                  <pic:blipFill>
+                    <a:blip r:embed="rId15">
+                      <a:extLst>
+                        <a:ext uri="{28A0092B-C50C-407E-A947-70E740481C1C}">
+                          <a14:useLocalDpi xmlns:a14="http://schemas.microsoft.com/office/drawing/2010/main" val="0"/>
+                        </a:ext>
+                      </a:extLst>
+                    </a:blip>
+                    <a:stretch>
+                      <a:fillRect/>
+                    </a:stretch>
+                  </pic:blipFill>
+                  <pic:spPr>
+                    <a:xfrm>
+                      <a:off x="0" y="0"/>
+                      <a:ext cx="5943600" cy="2552700"/>
+                    </a:xfrm>
+                    <a:prstGeom prst="rect">
+                      <a:avLst/>
+                    </a:prstGeom>
+                  </pic:spPr>
+                </pic:pic>
+              </a:graphicData>
+            </a:graphic>
+          </wp:inline>
+        </w:drawing>
+      </w:r>
     </w:p>
     <w:sectPr>
       <w:pgSz w:w="12240" w:h="15840"/>
@@ -3937,7 +5132,7 @@
   <w:abstractNum w:abstractNumId="0">
     <w:nsid w:val="4E902D2F"/>
     <w:multiLevelType w:val="hybridMultilevel"/>
-    <w:tmpl w:val="B122EB82"/>
+    <w:tmpl w:val="D2B8653E"/>
     <w:lvl w:ilvl="0" w:tplc="57C6C3CA">
       <w:numFmt w:val="bullet"/>
       <w:lvlText w:val="-"/>
@@ -4449,7 +5644,6 @@
   <w:style w:type="character" w:default="1" w:styleId="DefaultParagraphFont">
     <w:name w:val="Default Paragraph Font"/>
     <w:uiPriority w:val="1"/>
-    <w:semiHidden/>
     <w:unhideWhenUsed/>
   </w:style>
   <w:style w:type="table" w:default="1" w:styleId="TableNormal">

</xml_diff>